<commit_message>
management report and inspection
</commit_message>
<xml_diff>
--- a/Documentation/Inspection Document.docx
+++ b/Documentation/Inspection Document.docx
@@ -59,8 +59,6 @@
         </w:rPr>
         <w:t>Inspection Document</w:t>
       </w:r>
-      <w:bookmarkStart w:id="0" w:name="_GoBack"/>
-      <w:bookmarkEnd w:id="0"/>
     </w:p>
     <w:p>
       <w:pPr>
@@ -1682,140 +1680,153 @@
       <w:pPr>
         <w:pStyle w:val="Heading2"/>
       </w:pPr>
-      <w:bookmarkStart w:id="1" w:name="_Toc353543971"/>
+      <w:bookmarkStart w:id="0" w:name="_Toc353543971"/>
       <w:r>
         <w:lastRenderedPageBreak/>
         <w:t>Inspection Schedule</w:t>
       </w:r>
+      <w:bookmarkEnd w:id="0"/>
+    </w:p>
+    <w:p>
+      <w:r>
+        <w:t xml:space="preserve">Phase 1 – Internal documentation &amp; source-code layout </w:t>
+      </w:r>
+    </w:p>
+    <w:p>
+      <w:r>
+        <w:t>Monday, April 15 – 3:30 p.m. during in-lab.</w:t>
+      </w:r>
+    </w:p>
+    <w:p/>
+    <w:p>
+      <w:r>
+        <w:t xml:space="preserve">Phase 2 – </w:t>
+      </w:r>
+      <w:r>
+        <w:t>Coding practices</w:t>
+      </w:r>
+    </w:p>
+    <w:p>
+      <w:proofErr w:type="gramStart"/>
+      <w:r>
+        <w:t>Sunday, April 21 – 1:30 p.m. Rice Hall.</w:t>
+      </w:r>
+      <w:proofErr w:type="gramEnd"/>
+    </w:p>
+    <w:p/>
+    <w:p>
+      <w:r>
+        <w:t xml:space="preserve">Phase 3 – </w:t>
+      </w:r>
+      <w:r>
+        <w:t>Functional correctness</w:t>
+      </w:r>
+    </w:p>
+    <w:p>
+      <w:proofErr w:type="gramStart"/>
+      <w:r>
+        <w:t>Friday, April 26 – 1:00 p.m. Rice Hall.</w:t>
+      </w:r>
+      <w:proofErr w:type="gramEnd"/>
+    </w:p>
+    <w:p>
+      <w:pPr>
+        <w:pStyle w:val="Heading2"/>
+      </w:pPr>
+      <w:bookmarkStart w:id="1" w:name="_Toc353543972"/>
+      <w:r>
+        <w:t>Group Member Responsibilities</w:t>
+      </w:r>
       <w:bookmarkEnd w:id="1"/>
     </w:p>
     <w:p>
       <w:r>
-        <w:t>Phase 1 – Internal documentation &amp; source-code layout</w:t>
-      </w:r>
-      <w:r>
-        <w:t xml:space="preserve"> </w:t>
-      </w:r>
-    </w:p>
-    <w:p>
-      <w:r>
-        <w:t>Monday, April 15 – 3:30 p.m. during in-lab.</w:t>
+        <w:t>Inspections</w:t>
+      </w:r>
+    </w:p>
+    <w:p>
+      <w:proofErr w:type="gramStart"/>
+      <w:r>
+        <w:t>Phase</w:t>
+      </w:r>
+      <w:proofErr w:type="gramEnd"/>
+      <w:r>
+        <w:t xml:space="preserve"> 1 Inspector – Catherine</w:t>
+      </w:r>
+    </w:p>
+    <w:p>
+      <w:proofErr w:type="gramStart"/>
+      <w:r>
+        <w:t>Phase</w:t>
+      </w:r>
+      <w:proofErr w:type="gramEnd"/>
+      <w:r>
+        <w:t xml:space="preserve"> 2 Inspector – Laura</w:t>
+      </w:r>
+    </w:p>
+    <w:p>
+      <w:proofErr w:type="gramStart"/>
+      <w:r>
+        <w:t>Phase</w:t>
+      </w:r>
+      <w:proofErr w:type="gramEnd"/>
+      <w:r>
+        <w:t xml:space="preserve"> 3 Inspector – David, </w:t>
+      </w:r>
+      <w:proofErr w:type="spellStart"/>
+      <w:r>
+        <w:t>Jireh</w:t>
+      </w:r>
+      <w:proofErr w:type="spellEnd"/>
+      <w:r>
+        <w:t>, Steven, Catherine Laura</w:t>
       </w:r>
     </w:p>
     <w:p/>
     <w:p>
-      <w:proofErr w:type="gramStart"/>
-      <w:r>
-        <w:t>Phase 2 – Sunday, April 21 – 1:30 p.m. Rice Hall.</w:t>
-      </w:r>
-      <w:proofErr w:type="gramEnd"/>
-    </w:p>
-    <w:p/>
-    <w:p>
-      <w:proofErr w:type="gramStart"/>
-      <w:r>
-        <w:t>Phase 3 – Friday, April 26 – 1:00 p.m. Rice Hall.</w:t>
-      </w:r>
-      <w:proofErr w:type="gramEnd"/>
+      <w:r>
+        <w:t>Rework</w:t>
+      </w:r>
+    </w:p>
+    <w:p>
+      <w:r>
+        <w:t>Rework of source code after Phase 1 – Steven</w:t>
+      </w:r>
+    </w:p>
+    <w:p>
+      <w:r>
+        <w:t xml:space="preserve">Rework of source code after Phase 2 – </w:t>
+      </w:r>
+      <w:proofErr w:type="spellStart"/>
+      <w:r>
+        <w:t>Jireh</w:t>
+      </w:r>
+      <w:proofErr w:type="spellEnd"/>
+    </w:p>
+    <w:p>
+      <w:r>
+        <w:t>Rework of source code after Phase 3 - David</w:t>
+      </w:r>
     </w:p>
     <w:p>
       <w:pPr>
         <w:pStyle w:val="Heading2"/>
       </w:pPr>
-      <w:bookmarkStart w:id="2" w:name="_Toc353543972"/>
-      <w:r>
-        <w:t>Group Member Responsibilities</w:t>
+      <w:bookmarkStart w:id="2" w:name="_Toc353543973"/>
+      <w:r>
+        <w:t>Checklists Used</w:t>
       </w:r>
       <w:bookmarkEnd w:id="2"/>
     </w:p>
     <w:p>
-      <w:r>
-        <w:t>Inspections</w:t>
-      </w:r>
-    </w:p>
-    <w:p>
-      <w:proofErr w:type="gramStart"/>
-      <w:r>
-        <w:t>Phase</w:t>
-      </w:r>
-      <w:proofErr w:type="gramEnd"/>
-      <w:r>
-        <w:t xml:space="preserve"> 1 Inspector – Catherine</w:t>
-      </w:r>
-    </w:p>
-    <w:p>
-      <w:proofErr w:type="gramStart"/>
-      <w:r>
-        <w:t>Phase</w:t>
-      </w:r>
-      <w:proofErr w:type="gramEnd"/>
-      <w:r>
-        <w:t xml:space="preserve"> 2 Inspector – Laura</w:t>
-      </w:r>
-    </w:p>
-    <w:p>
-      <w:proofErr w:type="gramStart"/>
-      <w:r>
-        <w:t>Phase</w:t>
-      </w:r>
-      <w:proofErr w:type="gramEnd"/>
-      <w:r>
-        <w:t xml:space="preserve"> 3 Inspector – David, </w:t>
-      </w:r>
-      <w:proofErr w:type="spellStart"/>
-      <w:r>
-        <w:t>Jireh</w:t>
-      </w:r>
-      <w:proofErr w:type="spellEnd"/>
-      <w:r>
-        <w:t>, Steven, Catherine Laura</w:t>
-      </w:r>
-    </w:p>
-    <w:p/>
-    <w:p>
-      <w:r>
-        <w:t>Rework</w:t>
-      </w:r>
-    </w:p>
-    <w:p>
-      <w:r>
-        <w:t>Rework of source code after Phase 1 – Steven</w:t>
-      </w:r>
-    </w:p>
-    <w:p>
-      <w:r>
-        <w:t xml:space="preserve">Rework of source code after Phase 2 – </w:t>
-      </w:r>
-      <w:proofErr w:type="spellStart"/>
-      <w:r>
-        <w:t>Jireh</w:t>
-      </w:r>
-      <w:proofErr w:type="spellEnd"/>
-    </w:p>
-    <w:p>
-      <w:r>
-        <w:t>Rework of source code after Phase 3 - David</w:t>
-      </w:r>
-    </w:p>
-    <w:p>
-      <w:pPr>
-        <w:pStyle w:val="Heading2"/>
-      </w:pPr>
-      <w:bookmarkStart w:id="3" w:name="_Toc353543973"/>
-      <w:r>
-        <w:t>Checklists Used</w:t>
+      <w:pPr>
+        <w:pStyle w:val="Heading3"/>
+      </w:pPr>
+      <w:bookmarkStart w:id="3" w:name="_Toc353543974"/>
+      <w:r>
+        <w:t>Phase 1</w:t>
       </w:r>
       <w:bookmarkEnd w:id="3"/>
-    </w:p>
-    <w:p>
-      <w:pPr>
-        <w:pStyle w:val="Heading3"/>
-      </w:pPr>
-      <w:bookmarkStart w:id="4" w:name="_Toc353543974"/>
-      <w:r>
-        <w:t>Phase 1</w:t>
-      </w:r>
-      <w:bookmarkEnd w:id="4"/>
     </w:p>
     <w:p>
       <w:r>
@@ -1872,8 +1883,19 @@
           <w:numId w:val="5"/>
         </w:numPr>
       </w:pPr>
-      <w:r>
-        <w:t>existence of white space</w:t>
+      <w:proofErr w:type="gramStart"/>
+      <w:r>
+        <w:t>existence</w:t>
+      </w:r>
+      <w:proofErr w:type="gramEnd"/>
+      <w:r>
+        <w:t xml:space="preserve"> of white space</w:t>
+      </w:r>
+      <w:r>
+        <w:t xml:space="preserve"> (spaces after commas, variables, </w:t>
+      </w:r>
+      <w:r>
+        <w:t>between methods etc.)</w:t>
       </w:r>
     </w:p>
     <w:p>
@@ -1889,6 +1911,19 @@
       </w:r>
     </w:p>
     <w:p>
+      <w:pPr>
+        <w:pStyle w:val="ListParagraph"/>
+        <w:numPr>
+          <w:ilvl w:val="0"/>
+          <w:numId w:val="5"/>
+        </w:numPr>
+      </w:pPr>
+      <w:r>
+        <w:t>consistency followed with use of braces {} throughout</w:t>
+      </w:r>
+    </w:p>
+    <w:p/>
+    <w:p>
       <w:r>
         <w:t>Documentation</w:t>
       </w:r>
@@ -1940,11 +1975,9 @@
       <w:r>
         <w:t xml:space="preserve">underscores used as </w:t>
       </w:r>
-      <w:proofErr w:type="spellStart"/>
-      <w:r>
-        <w:t>seperators</w:t>
-      </w:r>
-      <w:proofErr w:type="spellEnd"/>
+      <w:r>
+        <w:t>separators</w:t>
+      </w:r>
     </w:p>
     <w:p>
       <w:pPr>
@@ -1955,7 +1988,10 @@
         </w:numPr>
       </w:pPr>
       <w:r>
-        <w:t>capitalization of Classes</w:t>
+        <w:t xml:space="preserve">capitalization of </w:t>
+      </w:r>
+      <w:r>
+        <w:t>types, Classes</w:t>
       </w:r>
     </w:p>
     <w:p>
@@ -1967,7 +2003,13 @@
         </w:numPr>
       </w:pPr>
       <w:r>
-        <w:t>long names to indicate purpose</w:t>
+        <w:t xml:space="preserve">names </w:t>
+      </w:r>
+      <w:r>
+        <w:t>i</w:t>
+      </w:r>
+      <w:r>
+        <w:t>ndicate purpose</w:t>
       </w:r>
     </w:p>
     <w:p>
@@ -2039,17 +2081,9 @@
         </w:numPr>
       </w:pPr>
       <w:r>
+        <w:lastRenderedPageBreak/>
         <w:t>avoid abbreviations in names</w:t>
       </w:r>
-    </w:p>
-    <w:p>
-      <w:pPr>
-        <w:pStyle w:val="ListParagraph"/>
-        <w:numPr>
-          <w:ilvl w:val="1"/>
-          <w:numId w:val="6"/>
-        </w:numPr>
-      </w:pPr>
     </w:p>
     <w:p>
       <w:pPr>
@@ -2061,15 +2095,88 @@
         <w:spacing w:after="200" w:line="276" w:lineRule="auto"/>
       </w:pPr>
       <w:r>
-        <w:t xml:space="preserve">methods – mixed case, abbreviations and </w:t>
-      </w:r>
-      <w:proofErr w:type="spellStart"/>
-      <w:r>
-        <w:t>acronms</w:t>
-      </w:r>
-      <w:proofErr w:type="spellEnd"/>
-      <w:r>
-        <w:t xml:space="preserve"> not uppercase when in method name</w:t>
+        <w:t>methods</w:t>
+      </w:r>
+    </w:p>
+    <w:p>
+      <w:pPr>
+        <w:pStyle w:val="ListParagraph"/>
+        <w:numPr>
+          <w:ilvl w:val="1"/>
+          <w:numId w:val="4"/>
+        </w:numPr>
+        <w:spacing w:after="200" w:line="276" w:lineRule="auto"/>
+      </w:pPr>
+      <w:r>
+        <w:t>mixed case</w:t>
+      </w:r>
+      <w:r>
+        <w:t xml:space="preserve"> for name</w:t>
+      </w:r>
+    </w:p>
+    <w:p>
+      <w:pPr>
+        <w:pStyle w:val="ListParagraph"/>
+        <w:numPr>
+          <w:ilvl w:val="1"/>
+          <w:numId w:val="4"/>
+        </w:numPr>
+        <w:spacing w:after="200" w:line="276" w:lineRule="auto"/>
+      </w:pPr>
+      <w:r>
+        <w:t>abbreviations avoided</w:t>
+      </w:r>
+    </w:p>
+    <w:p>
+      <w:pPr>
+        <w:pStyle w:val="ListParagraph"/>
+        <w:numPr>
+          <w:ilvl w:val="1"/>
+          <w:numId w:val="4"/>
+        </w:numPr>
+        <w:spacing w:after="200" w:line="276" w:lineRule="auto"/>
+      </w:pPr>
+      <w:r>
+        <w:t>names indicate function</w:t>
+      </w:r>
+    </w:p>
+    <w:p>
+      <w:pPr>
+        <w:pStyle w:val="ListParagraph"/>
+        <w:numPr>
+          <w:ilvl w:val="1"/>
+          <w:numId w:val="4"/>
+        </w:numPr>
+        <w:spacing w:after="200" w:line="276" w:lineRule="auto"/>
+      </w:pPr>
+      <w:r>
+        <w:t>“get/set” used where attribute is accessed directly</w:t>
+      </w:r>
+    </w:p>
+    <w:p>
+      <w:pPr>
+        <w:pStyle w:val="ListParagraph"/>
+        <w:numPr>
+          <w:ilvl w:val="1"/>
+          <w:numId w:val="4"/>
+        </w:numPr>
+        <w:spacing w:after="200" w:line="276" w:lineRule="auto"/>
+      </w:pPr>
+      <w:r>
+        <w:t>“is” used for Boolean methods</w:t>
+      </w:r>
+    </w:p>
+    <w:p>
+      <w:pPr>
+        <w:pStyle w:val="ListParagraph"/>
+        <w:numPr>
+          <w:ilvl w:val="1"/>
+          <w:numId w:val="4"/>
+        </w:numPr>
+        <w:spacing w:after="200" w:line="276" w:lineRule="auto"/>
+      </w:pPr>
+      <w:r>
+        <w:t>“find” used for methods that look something up</w:t>
       </w:r>
     </w:p>
     <w:p>
@@ -2082,16 +2189,78 @@
         <w:spacing w:after="200" w:line="276" w:lineRule="auto"/>
       </w:pPr>
       <w:r>
-        <w:t xml:space="preserve">abbreviations in </w:t>
+        <w:t>variables</w:t>
+      </w:r>
+    </w:p>
+    <w:p>
+      <w:pPr>
+        <w:pStyle w:val="ListParagraph"/>
+        <w:numPr>
+          <w:ilvl w:val="1"/>
+          <w:numId w:val="4"/>
+        </w:numPr>
+        <w:spacing w:after="200" w:line="276" w:lineRule="auto"/>
+      </w:pPr>
+      <w:r>
+        <w:t>name should reveal purpose and/or type</w:t>
+      </w:r>
+    </w:p>
+    <w:p>
+      <w:pPr>
+        <w:pStyle w:val="ListParagraph"/>
+        <w:numPr>
+          <w:ilvl w:val="1"/>
+          <w:numId w:val="4"/>
+        </w:numPr>
+        <w:spacing w:after="200" w:line="276" w:lineRule="auto"/>
+      </w:pPr>
+      <w:r>
+        <w:t>plural if representing group of objects</w:t>
+      </w:r>
+    </w:p>
+    <w:p>
+      <w:pPr>
+        <w:pStyle w:val="ListParagraph"/>
+        <w:numPr>
+          <w:ilvl w:val="1"/>
+          <w:numId w:val="4"/>
+        </w:numPr>
+        <w:spacing w:after="200" w:line="276" w:lineRule="auto"/>
+      </w:pPr>
+      <w:r>
+        <w:t xml:space="preserve">iterator variables consistent (for example: </w:t>
       </w:r>
       <w:proofErr w:type="spellStart"/>
       <w:r>
-        <w:t>namedes</w:t>
+        <w:t>i</w:t>
       </w:r>
       <w:proofErr w:type="spellEnd"/>
       <w:r>
-        <w:t xml:space="preserve"> avoid</w:t>
-      </w:r>
+        <w:t xml:space="preserve"> and j)</w:t>
+      </w:r>
+    </w:p>
+    <w:p>
+      <w:pPr>
+        <w:pStyle w:val="ListParagraph"/>
+        <w:numPr>
+          <w:ilvl w:val="1"/>
+          <w:numId w:val="4"/>
+        </w:numPr>
+        <w:spacing w:after="200" w:line="276" w:lineRule="auto"/>
+      </w:pPr>
+      <w:r>
+        <w:t>abbreviations avoided</w:t>
+      </w:r>
+    </w:p>
+    <w:p>
+      <w:pPr>
+        <w:pStyle w:val="Heading3"/>
+      </w:pPr>
+      <w:bookmarkStart w:id="4" w:name="_Toc353543975"/>
+      <w:r>
+        <w:t>Phase 2</w:t>
+      </w:r>
+      <w:bookmarkEnd w:id="4"/>
     </w:p>
     <w:p>
       <w:pPr>
@@ -2100,11 +2269,40 @@
           <w:ilvl w:val="0"/>
           <w:numId w:val="4"/>
         </w:numPr>
+      </w:pPr>
+      <w:r>
+        <w:t>Switch statements</w:t>
+      </w:r>
+    </w:p>
+    <w:p>
+      <w:pPr>
+        <w:pStyle w:val="ListParagraph"/>
+        <w:numPr>
+          <w:ilvl w:val="1"/>
+          <w:numId w:val="4"/>
+        </w:numPr>
+      </w:pPr>
+      <w:r>
+        <w:t>Switch statements used rather than if-else-if blocks</w:t>
+      </w:r>
+    </w:p>
+    <w:p>
+      <w:pPr>
+        <w:pStyle w:val="ListParagraph"/>
+        <w:numPr>
+          <w:ilvl w:val="1"/>
+          <w:numId w:val="8"/>
+        </w:numPr>
         <w:spacing w:after="200" w:line="276" w:lineRule="auto"/>
       </w:pPr>
       <w:r>
-        <w:lastRenderedPageBreak/>
-        <w:t xml:space="preserve">conventions with {} – not indented </w:t>
+        <w:t>E</w:t>
+      </w:r>
+      <w:r>
+        <w:t xml:space="preserve">very switch statement </w:t>
+      </w:r>
+      <w:r>
+        <w:t>has a break in each case statement</w:t>
       </w:r>
     </w:p>
     <w:p>
@@ -2112,35 +2310,446 @@
         <w:pStyle w:val="ListParagraph"/>
         <w:numPr>
           <w:ilvl w:val="0"/>
-          <w:numId w:val="4"/>
+          <w:numId w:val="8"/>
         </w:numPr>
         <w:spacing w:after="200" w:line="276" w:lineRule="auto"/>
       </w:pPr>
       <w:r>
-        <w:t>loop variables initialized just before loop</w:t>
-      </w:r>
+        <w:t>Variables</w:t>
+      </w:r>
+    </w:p>
+    <w:p>
+      <w:pPr>
+        <w:pStyle w:val="ListParagraph"/>
+        <w:numPr>
+          <w:ilvl w:val="1"/>
+          <w:numId w:val="8"/>
+        </w:numPr>
+        <w:spacing w:after="200" w:line="276" w:lineRule="auto"/>
+      </w:pPr>
+      <w:r>
+        <w:t>All variables initialized prior to use</w:t>
+      </w:r>
+    </w:p>
+    <w:p>
+      <w:pPr>
+        <w:pStyle w:val="ListParagraph"/>
+        <w:numPr>
+          <w:ilvl w:val="1"/>
+          <w:numId w:val="8"/>
+        </w:numPr>
+        <w:spacing w:after="200" w:line="276" w:lineRule="auto"/>
+      </w:pPr>
+      <w:r>
+        <w:t>All variables declared at top of function</w:t>
+      </w:r>
+    </w:p>
+    <w:p>
+      <w:pPr>
+        <w:pStyle w:val="ListParagraph"/>
+        <w:numPr>
+          <w:ilvl w:val="1"/>
+          <w:numId w:val="8"/>
+        </w:numPr>
+        <w:spacing w:after="200" w:line="276" w:lineRule="auto"/>
+      </w:pPr>
+      <w:r>
+        <w:t>All loop variables initialized just before loop</w:t>
+      </w:r>
+    </w:p>
+    <w:p>
+      <w:pPr>
+        <w:pStyle w:val="ListParagraph"/>
+        <w:numPr>
+          <w:ilvl w:val="1"/>
+          <w:numId w:val="8"/>
+        </w:numPr>
+        <w:spacing w:after="200" w:line="276" w:lineRule="auto"/>
+      </w:pPr>
+      <w:r>
+        <w:t>No variables initialized that are not used</w:t>
+      </w:r>
+    </w:p>
+    <w:p>
+      <w:pPr>
+        <w:pStyle w:val="ListParagraph"/>
+        <w:numPr>
+          <w:ilvl w:val="0"/>
+          <w:numId w:val="8"/>
+        </w:numPr>
+        <w:spacing w:after="200" w:line="276" w:lineRule="auto"/>
+      </w:pPr>
+      <w:r>
+        <w:t>Classes</w:t>
+      </w:r>
+    </w:p>
+    <w:p>
+      <w:pPr>
+        <w:pStyle w:val="ListParagraph"/>
+        <w:numPr>
+          <w:ilvl w:val="1"/>
+          <w:numId w:val="8"/>
+        </w:numPr>
+        <w:spacing w:after="200" w:line="276" w:lineRule="auto"/>
+      </w:pPr>
+      <w:r>
+        <w:t>All classes have complete set of get() and set() methods</w:t>
+      </w:r>
+    </w:p>
+    <w:p>
+      <w:pPr>
+        <w:pStyle w:val="ListParagraph"/>
+        <w:numPr>
+          <w:ilvl w:val="0"/>
+          <w:numId w:val="8"/>
+        </w:numPr>
+        <w:spacing w:after="200" w:line="276" w:lineRule="auto"/>
+      </w:pPr>
+      <w:r>
+        <w:t>Bounds</w:t>
+      </w:r>
+    </w:p>
+    <w:p>
+      <w:pPr>
+        <w:pStyle w:val="ListParagraph"/>
+        <w:numPr>
+          <w:ilvl w:val="1"/>
+          <w:numId w:val="8"/>
+        </w:numPr>
+        <w:spacing w:after="200" w:line="276" w:lineRule="auto"/>
+      </w:pPr>
+      <w:r>
+        <w:t>A</w:t>
+      </w:r>
+      <w:r>
+        <w:t>ll arithmetic checked for ranges within bounds</w:t>
+      </w:r>
+    </w:p>
+    <w:p>
+      <w:pPr>
+        <w:pStyle w:val="ListParagraph"/>
+        <w:numPr>
+          <w:ilvl w:val="1"/>
+          <w:numId w:val="8"/>
+        </w:numPr>
+        <w:spacing w:after="200" w:line="276" w:lineRule="auto"/>
+      </w:pPr>
+      <w:r>
+        <w:t>All loop bounds are correct</w:t>
+      </w:r>
+    </w:p>
+    <w:p>
+      <w:pPr>
+        <w:pStyle w:val="ListParagraph"/>
+        <w:numPr>
+          <w:ilvl w:val="0"/>
+          <w:numId w:val="8"/>
+        </w:numPr>
+        <w:spacing w:after="200" w:line="276" w:lineRule="auto"/>
+      </w:pPr>
+      <w:r>
+        <w:t>Methods</w:t>
+      </w:r>
+    </w:p>
+    <w:p>
+      <w:pPr>
+        <w:pStyle w:val="ListParagraph"/>
+        <w:numPr>
+          <w:ilvl w:val="1"/>
+          <w:numId w:val="8"/>
+        </w:numPr>
+        <w:spacing w:after="200" w:line="276" w:lineRule="auto"/>
+      </w:pPr>
+      <w:r>
+        <w:t>All method arguments are used in method</w:t>
+      </w:r>
+    </w:p>
+    <w:p>
+      <w:pPr>
+        <w:pStyle w:val="ListParagraph"/>
+        <w:numPr>
+          <w:ilvl w:val="1"/>
+          <w:numId w:val="8"/>
+        </w:numPr>
+        <w:spacing w:after="200" w:line="276" w:lineRule="auto"/>
+      </w:pPr>
+      <w:r>
+        <w:t>All functions named after what they return</w:t>
+      </w:r>
+    </w:p>
+    <w:p>
+      <w:pPr>
+        <w:pStyle w:val="ListParagraph"/>
+        <w:numPr>
+          <w:ilvl w:val="1"/>
+          <w:numId w:val="8"/>
+        </w:numPr>
+        <w:spacing w:after="200" w:line="276" w:lineRule="auto"/>
+      </w:pPr>
+      <w:r>
+        <w:t xml:space="preserve">All </w:t>
+      </w:r>
+      <w:r>
+        <w:t>procedures named after what they do</w:t>
+      </w:r>
+    </w:p>
+    <w:p>
+      <w:pPr>
+        <w:pStyle w:val="ListParagraph"/>
+        <w:numPr>
+          <w:ilvl w:val="0"/>
+          <w:numId w:val="8"/>
+        </w:numPr>
+        <w:spacing w:after="200" w:line="276" w:lineRule="auto"/>
+      </w:pPr>
+      <w:r>
+        <w:t>Conditionals</w:t>
+      </w:r>
+    </w:p>
+    <w:p>
+      <w:pPr>
+        <w:pStyle w:val="ListParagraph"/>
+        <w:numPr>
+          <w:ilvl w:val="1"/>
+          <w:numId w:val="8"/>
+        </w:numPr>
+        <w:spacing w:after="200" w:line="276" w:lineRule="auto"/>
+      </w:pPr>
+      <w:r>
+        <w:t>Complexity of conditionals should be avoided</w:t>
+      </w:r>
+    </w:p>
+    <w:p>
+      <w:pPr>
+        <w:pStyle w:val="ListParagraph"/>
+        <w:numPr>
+          <w:ilvl w:val="1"/>
+          <w:numId w:val="8"/>
+        </w:numPr>
+        <w:spacing w:after="200" w:line="276" w:lineRule="auto"/>
+      </w:pPr>
+      <w:r>
+        <w:t xml:space="preserve">All relational operators correct (&gt; </w:t>
+      </w:r>
+      <w:proofErr w:type="spellStart"/>
+      <w:r>
+        <w:t>vs</w:t>
+      </w:r>
+      <w:proofErr w:type="spellEnd"/>
+      <w:r>
+        <w:t xml:space="preserve"> &gt;=)</w:t>
+      </w:r>
+    </w:p>
+    <w:p>
+      <w:pPr>
+        <w:pStyle w:val="ListParagraph"/>
+        <w:numPr>
+          <w:ilvl w:val="1"/>
+          <w:numId w:val="8"/>
+        </w:numPr>
+        <w:spacing w:after="200" w:line="276" w:lineRule="auto"/>
+      </w:pPr>
+      <w:r>
+        <w:t>Executable statements not included in conditionals</w:t>
+      </w:r>
+    </w:p>
+    <w:p>
+      <w:pPr>
+        <w:pStyle w:val="ListParagraph"/>
+        <w:numPr>
+          <w:ilvl w:val="0"/>
+          <w:numId w:val="8"/>
+        </w:numPr>
+        <w:spacing w:after="200" w:line="276" w:lineRule="auto"/>
+      </w:pPr>
+      <w:r>
+        <w:t>Miscellaneous</w:t>
+      </w:r>
+    </w:p>
+    <w:p>
+      <w:pPr>
+        <w:pStyle w:val="ListParagraph"/>
+        <w:numPr>
+          <w:ilvl w:val="1"/>
+          <w:numId w:val="8"/>
+        </w:numPr>
+        <w:spacing w:after="200" w:line="276" w:lineRule="auto"/>
+      </w:pPr>
+      <w:r>
+        <w:t>No public data</w:t>
+      </w:r>
+    </w:p>
+    <w:p>
+      <w:pPr>
+        <w:pStyle w:val="ListParagraph"/>
+        <w:numPr>
+          <w:ilvl w:val="1"/>
+          <w:numId w:val="8"/>
+        </w:numPr>
+        <w:spacing w:after="200" w:line="276" w:lineRule="auto"/>
+      </w:pPr>
+      <w:r>
+        <w:t>Every file is included in given file uses</w:t>
+      </w:r>
+    </w:p>
+    <w:p>
+      <w:pPr>
+        <w:pStyle w:val="ListParagraph"/>
+        <w:numPr>
+          <w:ilvl w:val="1"/>
+          <w:numId w:val="8"/>
+        </w:numPr>
+        <w:spacing w:after="200" w:line="276" w:lineRule="auto"/>
+      </w:pPr>
+      <w:r>
+        <w:t>All file open commands checked for failure</w:t>
+      </w:r>
+    </w:p>
+    <w:p>
+      <w:pPr>
+        <w:pStyle w:val="ListParagraph"/>
+        <w:numPr>
+          <w:ilvl w:val="1"/>
+          <w:numId w:val="8"/>
+        </w:numPr>
+        <w:spacing w:after="200" w:line="276" w:lineRule="auto"/>
+      </w:pPr>
+      <w:r>
+        <w:t>Type conversion done explicitly</w:t>
+      </w:r>
+    </w:p>
+    <w:p>
+      <w:pPr>
+        <w:pStyle w:val="ListParagraph"/>
+        <w:numPr>
+          <w:ilvl w:val="1"/>
+          <w:numId w:val="8"/>
+        </w:numPr>
+        <w:spacing w:after="200" w:line="276" w:lineRule="auto"/>
+      </w:pPr>
+    </w:p>
+    <w:p>
+      <w:pPr>
+        <w:spacing w:after="200" w:line="276" w:lineRule="auto"/>
+      </w:pPr>
+    </w:p>
+    <w:p>
+      <w:pPr>
+        <w:pStyle w:val="Heading3"/>
+      </w:pPr>
+      <w:bookmarkStart w:id="5" w:name="_Toc353543976"/>
+      <w:r>
+        <w:t>Phase 3</w:t>
+      </w:r>
+      <w:bookmarkEnd w:id="5"/>
+    </w:p>
+    <w:p>
+      <w:pPr>
+        <w:pStyle w:val="ListParagraph"/>
+        <w:numPr>
+          <w:ilvl w:val="0"/>
+          <w:numId w:val="8"/>
+        </w:numPr>
+        <w:spacing w:after="200" w:line="276" w:lineRule="auto"/>
+      </w:pPr>
+      <w:r>
+        <w:t>M</w:t>
+      </w:r>
+      <w:r>
+        <w:t>ethods</w:t>
+      </w:r>
+    </w:p>
+    <w:p>
+      <w:pPr>
+        <w:pStyle w:val="ListParagraph"/>
+        <w:numPr>
+          <w:ilvl w:val="1"/>
+          <w:numId w:val="8"/>
+        </w:numPr>
+        <w:spacing w:after="200" w:line="276" w:lineRule="auto"/>
+      </w:pPr>
+      <w:r>
+        <w:t>All methods return what they supposed to return</w:t>
+      </w:r>
+    </w:p>
+    <w:p>
+      <w:pPr>
+        <w:pStyle w:val="ListParagraph"/>
+        <w:numPr>
+          <w:ilvl w:val="1"/>
+          <w:numId w:val="8"/>
+        </w:numPr>
+        <w:spacing w:after="200" w:line="276" w:lineRule="auto"/>
+      </w:pPr>
+      <w:r>
+        <w:t>All methods execute what they are supposed to execute</w:t>
+      </w:r>
+    </w:p>
+    <w:p>
+      <w:pPr>
+        <w:pStyle w:val="ListParagraph"/>
+        <w:numPr>
+          <w:ilvl w:val="0"/>
+          <w:numId w:val="8"/>
+        </w:numPr>
+        <w:spacing w:after="200" w:line="276" w:lineRule="auto"/>
+      </w:pPr>
+      <w:r>
+        <w:t>Variables</w:t>
+      </w:r>
+    </w:p>
+    <w:p>
+      <w:pPr>
+        <w:pStyle w:val="ListParagraph"/>
+        <w:numPr>
+          <w:ilvl w:val="1"/>
+          <w:numId w:val="8"/>
+        </w:numPr>
+        <w:spacing w:after="200" w:line="276" w:lineRule="auto"/>
+      </w:pPr>
+      <w:r>
+        <w:t>All variables exist for the purpose for which they are named</w:t>
+      </w:r>
+    </w:p>
+    <w:p>
+      <w:pPr>
+        <w:pStyle w:val="ListParagraph"/>
+        <w:numPr>
+          <w:ilvl w:val="0"/>
+          <w:numId w:val="8"/>
+        </w:numPr>
+        <w:spacing w:after="200" w:line="276" w:lineRule="auto"/>
+      </w:pPr>
+      <w:r>
+        <w:t>All inputs are included and implemented</w:t>
+      </w:r>
+    </w:p>
+    <w:p>
+      <w:pPr>
+        <w:pStyle w:val="ListParagraph"/>
+        <w:numPr>
+          <w:ilvl w:val="0"/>
+          <w:numId w:val="8"/>
+        </w:numPr>
+        <w:spacing w:after="200" w:line="276" w:lineRule="auto"/>
+      </w:pPr>
+      <w:r>
+        <w:t>All outputs are addressed and implemented</w:t>
+      </w:r>
+    </w:p>
+    <w:p>
+      <w:pPr>
+        <w:pStyle w:val="ListParagraph"/>
+        <w:numPr>
+          <w:ilvl w:val="0"/>
+          <w:numId w:val="8"/>
+        </w:numPr>
+        <w:spacing w:after="200" w:line="276" w:lineRule="auto"/>
+      </w:pPr>
+      <w:bookmarkStart w:id="6" w:name="_GoBack"/>
+      <w:bookmarkEnd w:id="6"/>
     </w:p>
     <w:p/>
-    <w:p>
-      <w:pPr>
-        <w:pStyle w:val="Heading3"/>
-      </w:pPr>
-      <w:bookmarkStart w:id="5" w:name="_Toc353543975"/>
-      <w:r>
-        <w:t>Phase 2</w:t>
-      </w:r>
-      <w:bookmarkEnd w:id="5"/>
-    </w:p>
-    <w:p>
-      <w:pPr>
-        <w:pStyle w:val="Heading3"/>
-      </w:pPr>
-      <w:bookmarkStart w:id="6" w:name="_Toc353543976"/>
-      <w:r>
-        <w:t>Phase 3</w:t>
-      </w:r>
-      <w:bookmarkEnd w:id="6"/>
-    </w:p>
     <w:p>
       <w:pPr>
         <w:pStyle w:val="Heading2"/>
@@ -2367,7 +2976,7 @@
         <w:rStyle w:val="PageNumber"/>
         <w:noProof/>
       </w:rPr>
-      <w:t>2</w:t>
+      <w:t>6</w:t>
     </w:r>
     <w:r>
       <w:rPr>
@@ -2418,7 +3027,7 @@
         <w:rStyle w:val="PageNumber"/>
         <w:noProof/>
       </w:rPr>
-      <w:t>1</w:t>
+      <w:t>5</w:t>
     </w:r>
     <w:r>
       <w:rPr>
@@ -2558,119 +3167,232 @@
     </w:lvl>
   </w:abstractNum>
   <w:abstractNum w:abstractNumId="1">
+    <w:nsid w:val="16E61E1E"/>
+    <w:multiLevelType w:val="hybridMultilevel"/>
+    <w:tmpl w:val="D0721EB4"/>
+    <w:lvl w:ilvl="0" w:tplc="04090001">
+      <w:start w:val="1"/>
+      <w:numFmt w:val="bullet"/>
+      <w:lvlText w:val=""/>
+      <w:lvlJc w:val="left"/>
+      <w:pPr>
+        <w:ind w:left="720" w:hanging="360"/>
+      </w:pPr>
+      <w:rPr>
+        <w:rFonts w:ascii="Symbol" w:hAnsi="Symbol" w:hint="default"/>
+      </w:rPr>
+    </w:lvl>
+    <w:lvl w:ilvl="1" w:tplc="04090003">
+      <w:start w:val="1"/>
+      <w:numFmt w:val="bullet"/>
+      <w:lvlText w:val="o"/>
+      <w:lvlJc w:val="left"/>
+      <w:pPr>
+        <w:ind w:left="1440" w:hanging="360"/>
+      </w:pPr>
+      <w:rPr>
+        <w:rFonts w:ascii="Courier New" w:hAnsi="Courier New" w:cs="Courier New" w:hint="default"/>
+      </w:rPr>
+    </w:lvl>
+    <w:lvl w:ilvl="2" w:tplc="04090005" w:tentative="1">
+      <w:start w:val="1"/>
+      <w:numFmt w:val="bullet"/>
+      <w:lvlText w:val=""/>
+      <w:lvlJc w:val="left"/>
+      <w:pPr>
+        <w:ind w:left="2160" w:hanging="360"/>
+      </w:pPr>
+      <w:rPr>
+        <w:rFonts w:ascii="Wingdings" w:hAnsi="Wingdings" w:hint="default"/>
+      </w:rPr>
+    </w:lvl>
+    <w:lvl w:ilvl="3" w:tplc="04090001" w:tentative="1">
+      <w:start w:val="1"/>
+      <w:numFmt w:val="bullet"/>
+      <w:lvlText w:val=""/>
+      <w:lvlJc w:val="left"/>
+      <w:pPr>
+        <w:ind w:left="2880" w:hanging="360"/>
+      </w:pPr>
+      <w:rPr>
+        <w:rFonts w:ascii="Symbol" w:hAnsi="Symbol" w:hint="default"/>
+      </w:rPr>
+    </w:lvl>
+    <w:lvl w:ilvl="4" w:tplc="04090003" w:tentative="1">
+      <w:start w:val="1"/>
+      <w:numFmt w:val="bullet"/>
+      <w:lvlText w:val="o"/>
+      <w:lvlJc w:val="left"/>
+      <w:pPr>
+        <w:ind w:left="3600" w:hanging="360"/>
+      </w:pPr>
+      <w:rPr>
+        <w:rFonts w:ascii="Courier New" w:hAnsi="Courier New" w:cs="Courier New" w:hint="default"/>
+      </w:rPr>
+    </w:lvl>
+    <w:lvl w:ilvl="5" w:tplc="04090005" w:tentative="1">
+      <w:start w:val="1"/>
+      <w:numFmt w:val="bullet"/>
+      <w:lvlText w:val=""/>
+      <w:lvlJc w:val="left"/>
+      <w:pPr>
+        <w:ind w:left="4320" w:hanging="360"/>
+      </w:pPr>
+      <w:rPr>
+        <w:rFonts w:ascii="Wingdings" w:hAnsi="Wingdings" w:hint="default"/>
+      </w:rPr>
+    </w:lvl>
+    <w:lvl w:ilvl="6" w:tplc="04090001" w:tentative="1">
+      <w:start w:val="1"/>
+      <w:numFmt w:val="bullet"/>
+      <w:lvlText w:val=""/>
+      <w:lvlJc w:val="left"/>
+      <w:pPr>
+        <w:ind w:left="5040" w:hanging="360"/>
+      </w:pPr>
+      <w:rPr>
+        <w:rFonts w:ascii="Symbol" w:hAnsi="Symbol" w:hint="default"/>
+      </w:rPr>
+    </w:lvl>
+    <w:lvl w:ilvl="7" w:tplc="04090003" w:tentative="1">
+      <w:start w:val="1"/>
+      <w:numFmt w:val="bullet"/>
+      <w:lvlText w:val="o"/>
+      <w:lvlJc w:val="left"/>
+      <w:pPr>
+        <w:ind w:left="5760" w:hanging="360"/>
+      </w:pPr>
+      <w:rPr>
+        <w:rFonts w:ascii="Courier New" w:hAnsi="Courier New" w:cs="Courier New" w:hint="default"/>
+      </w:rPr>
+    </w:lvl>
+    <w:lvl w:ilvl="8" w:tplc="04090005" w:tentative="1">
+      <w:start w:val="1"/>
+      <w:numFmt w:val="bullet"/>
+      <w:lvlText w:val=""/>
+      <w:lvlJc w:val="left"/>
+      <w:pPr>
+        <w:ind w:left="6480" w:hanging="360"/>
+      </w:pPr>
+      <w:rPr>
+        <w:rFonts w:ascii="Wingdings" w:hAnsi="Wingdings" w:hint="default"/>
+      </w:rPr>
+    </w:lvl>
+  </w:abstractNum>
+  <w:abstractNum w:abstractNumId="2">
     <w:nsid w:val="197F502E"/>
     <w:multiLevelType w:val="hybridMultilevel"/>
-    <w:tmpl w:val="2672582A"/>
+    <w:tmpl w:val="63F2AEB4"/>
     <w:lvl w:ilvl="0" w:tplc="04090001">
       <w:start w:val="1"/>
       <w:numFmt w:val="bullet"/>
       <w:lvlText w:val=""/>
       <w:lvlJc w:val="left"/>
       <w:pPr>
+        <w:ind w:left="720" w:hanging="360"/>
+      </w:pPr>
+      <w:rPr>
+        <w:rFonts w:ascii="Symbol" w:hAnsi="Symbol" w:hint="default"/>
+      </w:rPr>
+    </w:lvl>
+    <w:lvl w:ilvl="1" w:tplc="04090003">
+      <w:start w:val="1"/>
+      <w:numFmt w:val="bullet"/>
+      <w:lvlText w:val="o"/>
+      <w:lvlJc w:val="left"/>
+      <w:pPr>
+        <w:ind w:left="1440" w:hanging="360"/>
+      </w:pPr>
+      <w:rPr>
+        <w:rFonts w:ascii="Courier New" w:hAnsi="Courier New" w:cs="Courier New" w:hint="default"/>
+      </w:rPr>
+    </w:lvl>
+    <w:lvl w:ilvl="2" w:tplc="04090005" w:tentative="1">
+      <w:start w:val="1"/>
+      <w:numFmt w:val="bullet"/>
+      <w:lvlText w:val=""/>
+      <w:lvlJc w:val="left"/>
+      <w:pPr>
         <w:ind w:left="2160" w:hanging="360"/>
       </w:pPr>
       <w:rPr>
+        <w:rFonts w:ascii="Wingdings" w:hAnsi="Wingdings" w:hint="default"/>
+      </w:rPr>
+    </w:lvl>
+    <w:lvl w:ilvl="3" w:tplc="04090001" w:tentative="1">
+      <w:start w:val="1"/>
+      <w:numFmt w:val="bullet"/>
+      <w:lvlText w:val=""/>
+      <w:lvlJc w:val="left"/>
+      <w:pPr>
+        <w:ind w:left="2880" w:hanging="360"/>
+      </w:pPr>
+      <w:rPr>
         <w:rFonts w:ascii="Symbol" w:hAnsi="Symbol" w:hint="default"/>
       </w:rPr>
     </w:lvl>
-    <w:lvl w:ilvl="1" w:tplc="04090003">
+    <w:lvl w:ilvl="4" w:tplc="04090003" w:tentative="1">
       <w:start w:val="1"/>
       <w:numFmt w:val="bullet"/>
       <w:lvlText w:val="o"/>
       <w:lvlJc w:val="left"/>
       <w:pPr>
-        <w:ind w:left="2880" w:hanging="360"/>
+        <w:ind w:left="3600" w:hanging="360"/>
       </w:pPr>
       <w:rPr>
         <w:rFonts w:ascii="Courier New" w:hAnsi="Courier New" w:cs="Courier New" w:hint="default"/>
       </w:rPr>
     </w:lvl>
-    <w:lvl w:ilvl="2" w:tplc="04090005" w:tentative="1">
+    <w:lvl w:ilvl="5" w:tplc="04090005" w:tentative="1">
       <w:start w:val="1"/>
       <w:numFmt w:val="bullet"/>
       <w:lvlText w:val=""/>
       <w:lvlJc w:val="left"/>
       <w:pPr>
-        <w:ind w:left="3600" w:hanging="360"/>
+        <w:ind w:left="4320" w:hanging="360"/>
       </w:pPr>
       <w:rPr>
         <w:rFonts w:ascii="Wingdings" w:hAnsi="Wingdings" w:hint="default"/>
       </w:rPr>
     </w:lvl>
-    <w:lvl w:ilvl="3" w:tplc="04090001" w:tentative="1">
+    <w:lvl w:ilvl="6" w:tplc="04090001" w:tentative="1">
       <w:start w:val="1"/>
       <w:numFmt w:val="bullet"/>
       <w:lvlText w:val=""/>
       <w:lvlJc w:val="left"/>
       <w:pPr>
-        <w:ind w:left="4320" w:hanging="360"/>
+        <w:ind w:left="5040" w:hanging="360"/>
       </w:pPr>
       <w:rPr>
         <w:rFonts w:ascii="Symbol" w:hAnsi="Symbol" w:hint="default"/>
       </w:rPr>
     </w:lvl>
-    <w:lvl w:ilvl="4" w:tplc="04090003" w:tentative="1">
+    <w:lvl w:ilvl="7" w:tplc="04090003" w:tentative="1">
       <w:start w:val="1"/>
       <w:numFmt w:val="bullet"/>
       <w:lvlText w:val="o"/>
       <w:lvlJc w:val="left"/>
       <w:pPr>
-        <w:ind w:left="5040" w:hanging="360"/>
+        <w:ind w:left="5760" w:hanging="360"/>
       </w:pPr>
       <w:rPr>
         <w:rFonts w:ascii="Courier New" w:hAnsi="Courier New" w:cs="Courier New" w:hint="default"/>
       </w:rPr>
     </w:lvl>
-    <w:lvl w:ilvl="5" w:tplc="04090005" w:tentative="1">
+    <w:lvl w:ilvl="8" w:tplc="04090005" w:tentative="1">
       <w:start w:val="1"/>
       <w:numFmt w:val="bullet"/>
       <w:lvlText w:val=""/>
       <w:lvlJc w:val="left"/>
       <w:pPr>
-        <w:ind w:left="5760" w:hanging="360"/>
+        <w:ind w:left="6480" w:hanging="360"/>
       </w:pPr>
       <w:rPr>
         <w:rFonts w:ascii="Wingdings" w:hAnsi="Wingdings" w:hint="default"/>
       </w:rPr>
     </w:lvl>
-    <w:lvl w:ilvl="6" w:tplc="04090001" w:tentative="1">
-      <w:start w:val="1"/>
-      <w:numFmt w:val="bullet"/>
-      <w:lvlText w:val=""/>
-      <w:lvlJc w:val="left"/>
-      <w:pPr>
-        <w:ind w:left="6480" w:hanging="360"/>
-      </w:pPr>
-      <w:rPr>
-        <w:rFonts w:ascii="Symbol" w:hAnsi="Symbol" w:hint="default"/>
-      </w:rPr>
-    </w:lvl>
-    <w:lvl w:ilvl="7" w:tplc="04090003" w:tentative="1">
-      <w:start w:val="1"/>
-      <w:numFmt w:val="bullet"/>
-      <w:lvlText w:val="o"/>
-      <w:lvlJc w:val="left"/>
-      <w:pPr>
-        <w:ind w:left="7200" w:hanging="360"/>
-      </w:pPr>
-      <w:rPr>
-        <w:rFonts w:ascii="Courier New" w:hAnsi="Courier New" w:cs="Courier New" w:hint="default"/>
-      </w:rPr>
-    </w:lvl>
-    <w:lvl w:ilvl="8" w:tplc="04090005" w:tentative="1">
-      <w:start w:val="1"/>
-      <w:numFmt w:val="bullet"/>
-      <w:lvlText w:val=""/>
-      <w:lvlJc w:val="left"/>
-      <w:pPr>
-        <w:ind w:left="7920" w:hanging="360"/>
-      </w:pPr>
-      <w:rPr>
-        <w:rFonts w:ascii="Wingdings" w:hAnsi="Wingdings" w:hint="default"/>
-      </w:rPr>
-    </w:lvl>
   </w:abstractNum>
-  <w:abstractNum w:abstractNumId="2">
+  <w:abstractNum w:abstractNumId="3">
     <w:nsid w:val="1E5270F7"/>
     <w:multiLevelType w:val="hybridMultilevel"/>
     <w:tmpl w:val="EDDEDDEE"/>
@@ -2783,7 +3505,7 @@
       </w:rPr>
     </w:lvl>
   </w:abstractNum>
-  <w:abstractNum w:abstractNumId="3">
+  <w:abstractNum w:abstractNumId="4">
     <w:nsid w:val="33EC31BF"/>
     <w:multiLevelType w:val="hybridMultilevel"/>
     <w:tmpl w:val="ADB21D56"/>
@@ -2896,7 +3618,7 @@
       </w:rPr>
     </w:lvl>
   </w:abstractNum>
-  <w:abstractNum w:abstractNumId="4">
+  <w:abstractNum w:abstractNumId="5">
     <w:nsid w:val="3D4B21F8"/>
     <w:multiLevelType w:val="hybridMultilevel"/>
     <w:tmpl w:val="B5448A7A"/>
@@ -3009,7 +3731,120 @@
       </w:rPr>
     </w:lvl>
   </w:abstractNum>
-  <w:abstractNum w:abstractNumId="5">
+  <w:abstractNum w:abstractNumId="6">
+    <w:nsid w:val="61B52A91"/>
+    <w:multiLevelType w:val="hybridMultilevel"/>
+    <w:tmpl w:val="51B87B96"/>
+    <w:lvl w:ilvl="0" w:tplc="04090003">
+      <w:start w:val="1"/>
+      <w:numFmt w:val="bullet"/>
+      <w:lvlText w:val="o"/>
+      <w:lvlJc w:val="left"/>
+      <w:pPr>
+        <w:ind w:left="1440" w:hanging="360"/>
+      </w:pPr>
+      <w:rPr>
+        <w:rFonts w:ascii="Courier New" w:hAnsi="Courier New" w:cs="Courier New" w:hint="default"/>
+      </w:rPr>
+    </w:lvl>
+    <w:lvl w:ilvl="1" w:tplc="04090003" w:tentative="1">
+      <w:start w:val="1"/>
+      <w:numFmt w:val="bullet"/>
+      <w:lvlText w:val="o"/>
+      <w:lvlJc w:val="left"/>
+      <w:pPr>
+        <w:ind w:left="1440" w:hanging="360"/>
+      </w:pPr>
+      <w:rPr>
+        <w:rFonts w:ascii="Courier New" w:hAnsi="Courier New" w:cs="Courier New" w:hint="default"/>
+      </w:rPr>
+    </w:lvl>
+    <w:lvl w:ilvl="2" w:tplc="04090005" w:tentative="1">
+      <w:start w:val="1"/>
+      <w:numFmt w:val="bullet"/>
+      <w:lvlText w:val=""/>
+      <w:lvlJc w:val="left"/>
+      <w:pPr>
+        <w:ind w:left="2160" w:hanging="360"/>
+      </w:pPr>
+      <w:rPr>
+        <w:rFonts w:ascii="Wingdings" w:hAnsi="Wingdings" w:hint="default"/>
+      </w:rPr>
+    </w:lvl>
+    <w:lvl w:ilvl="3" w:tplc="04090001" w:tentative="1">
+      <w:start w:val="1"/>
+      <w:numFmt w:val="bullet"/>
+      <w:lvlText w:val=""/>
+      <w:lvlJc w:val="left"/>
+      <w:pPr>
+        <w:ind w:left="2880" w:hanging="360"/>
+      </w:pPr>
+      <w:rPr>
+        <w:rFonts w:ascii="Symbol" w:hAnsi="Symbol" w:hint="default"/>
+      </w:rPr>
+    </w:lvl>
+    <w:lvl w:ilvl="4" w:tplc="04090003" w:tentative="1">
+      <w:start w:val="1"/>
+      <w:numFmt w:val="bullet"/>
+      <w:lvlText w:val="o"/>
+      <w:lvlJc w:val="left"/>
+      <w:pPr>
+        <w:ind w:left="3600" w:hanging="360"/>
+      </w:pPr>
+      <w:rPr>
+        <w:rFonts w:ascii="Courier New" w:hAnsi="Courier New" w:cs="Courier New" w:hint="default"/>
+      </w:rPr>
+    </w:lvl>
+    <w:lvl w:ilvl="5" w:tplc="04090005" w:tentative="1">
+      <w:start w:val="1"/>
+      <w:numFmt w:val="bullet"/>
+      <w:lvlText w:val=""/>
+      <w:lvlJc w:val="left"/>
+      <w:pPr>
+        <w:ind w:left="4320" w:hanging="360"/>
+      </w:pPr>
+      <w:rPr>
+        <w:rFonts w:ascii="Wingdings" w:hAnsi="Wingdings" w:hint="default"/>
+      </w:rPr>
+    </w:lvl>
+    <w:lvl w:ilvl="6" w:tplc="04090001" w:tentative="1">
+      <w:start w:val="1"/>
+      <w:numFmt w:val="bullet"/>
+      <w:lvlText w:val=""/>
+      <w:lvlJc w:val="left"/>
+      <w:pPr>
+        <w:ind w:left="5040" w:hanging="360"/>
+      </w:pPr>
+      <w:rPr>
+        <w:rFonts w:ascii="Symbol" w:hAnsi="Symbol" w:hint="default"/>
+      </w:rPr>
+    </w:lvl>
+    <w:lvl w:ilvl="7" w:tplc="04090003" w:tentative="1">
+      <w:start w:val="1"/>
+      <w:numFmt w:val="bullet"/>
+      <w:lvlText w:val="o"/>
+      <w:lvlJc w:val="left"/>
+      <w:pPr>
+        <w:ind w:left="5760" w:hanging="360"/>
+      </w:pPr>
+      <w:rPr>
+        <w:rFonts w:ascii="Courier New" w:hAnsi="Courier New" w:cs="Courier New" w:hint="default"/>
+      </w:rPr>
+    </w:lvl>
+    <w:lvl w:ilvl="8" w:tplc="04090005" w:tentative="1">
+      <w:start w:val="1"/>
+      <w:numFmt w:val="bullet"/>
+      <w:lvlText w:val=""/>
+      <w:lvlJc w:val="left"/>
+      <w:pPr>
+        <w:ind w:left="6480" w:hanging="360"/>
+      </w:pPr>
+      <w:rPr>
+        <w:rFonts w:ascii="Wingdings" w:hAnsi="Wingdings" w:hint="default"/>
+      </w:rPr>
+    </w:lvl>
+  </w:abstractNum>
+  <w:abstractNum w:abstractNumId="7">
     <w:nsid w:val="65245735"/>
     <w:multiLevelType w:val="hybridMultilevel"/>
     <w:tmpl w:val="B2A28F50"/>
@@ -3093,25 +3928,263 @@
       <w:pPr>
         <w:ind w:left="6480" w:hanging="180"/>
       </w:pPr>
+    </w:lvl>
+  </w:abstractNum>
+  <w:abstractNum w:abstractNumId="8">
+    <w:nsid w:val="74761805"/>
+    <w:multiLevelType w:val="hybridMultilevel"/>
+    <w:tmpl w:val="6DA8631C"/>
+    <w:lvl w:ilvl="0" w:tplc="04090003">
+      <w:start w:val="1"/>
+      <w:numFmt w:val="bullet"/>
+      <w:lvlText w:val="o"/>
+      <w:lvlJc w:val="left"/>
+      <w:pPr>
+        <w:ind w:left="1080" w:hanging="360"/>
+      </w:pPr>
+      <w:rPr>
+        <w:rFonts w:ascii="Courier New" w:hAnsi="Courier New" w:cs="Courier New" w:hint="default"/>
+      </w:rPr>
+    </w:lvl>
+    <w:lvl w:ilvl="1" w:tplc="04090003" w:tentative="1">
+      <w:start w:val="1"/>
+      <w:numFmt w:val="bullet"/>
+      <w:lvlText w:val="o"/>
+      <w:lvlJc w:val="left"/>
+      <w:pPr>
+        <w:ind w:left="1080" w:hanging="360"/>
+      </w:pPr>
+      <w:rPr>
+        <w:rFonts w:ascii="Courier New" w:hAnsi="Courier New" w:cs="Courier New" w:hint="default"/>
+      </w:rPr>
+    </w:lvl>
+    <w:lvl w:ilvl="2" w:tplc="04090005" w:tentative="1">
+      <w:start w:val="1"/>
+      <w:numFmt w:val="bullet"/>
+      <w:lvlText w:val=""/>
+      <w:lvlJc w:val="left"/>
+      <w:pPr>
+        <w:ind w:left="1800" w:hanging="360"/>
+      </w:pPr>
+      <w:rPr>
+        <w:rFonts w:ascii="Wingdings" w:hAnsi="Wingdings" w:hint="default"/>
+      </w:rPr>
+    </w:lvl>
+    <w:lvl w:ilvl="3" w:tplc="04090001" w:tentative="1">
+      <w:start w:val="1"/>
+      <w:numFmt w:val="bullet"/>
+      <w:lvlText w:val=""/>
+      <w:lvlJc w:val="left"/>
+      <w:pPr>
+        <w:ind w:left="2520" w:hanging="360"/>
+      </w:pPr>
+      <w:rPr>
+        <w:rFonts w:ascii="Symbol" w:hAnsi="Symbol" w:hint="default"/>
+      </w:rPr>
+    </w:lvl>
+    <w:lvl w:ilvl="4" w:tplc="04090003" w:tentative="1">
+      <w:start w:val="1"/>
+      <w:numFmt w:val="bullet"/>
+      <w:lvlText w:val="o"/>
+      <w:lvlJc w:val="left"/>
+      <w:pPr>
+        <w:ind w:left="3240" w:hanging="360"/>
+      </w:pPr>
+      <w:rPr>
+        <w:rFonts w:ascii="Courier New" w:hAnsi="Courier New" w:cs="Courier New" w:hint="default"/>
+      </w:rPr>
+    </w:lvl>
+    <w:lvl w:ilvl="5" w:tplc="04090005" w:tentative="1">
+      <w:start w:val="1"/>
+      <w:numFmt w:val="bullet"/>
+      <w:lvlText w:val=""/>
+      <w:lvlJc w:val="left"/>
+      <w:pPr>
+        <w:ind w:left="3960" w:hanging="360"/>
+      </w:pPr>
+      <w:rPr>
+        <w:rFonts w:ascii="Wingdings" w:hAnsi="Wingdings" w:hint="default"/>
+      </w:rPr>
+    </w:lvl>
+    <w:lvl w:ilvl="6" w:tplc="04090001" w:tentative="1">
+      <w:start w:val="1"/>
+      <w:numFmt w:val="bullet"/>
+      <w:lvlText w:val=""/>
+      <w:lvlJc w:val="left"/>
+      <w:pPr>
+        <w:ind w:left="4680" w:hanging="360"/>
+      </w:pPr>
+      <w:rPr>
+        <w:rFonts w:ascii="Symbol" w:hAnsi="Symbol" w:hint="default"/>
+      </w:rPr>
+    </w:lvl>
+    <w:lvl w:ilvl="7" w:tplc="04090003" w:tentative="1">
+      <w:start w:val="1"/>
+      <w:numFmt w:val="bullet"/>
+      <w:lvlText w:val="o"/>
+      <w:lvlJc w:val="left"/>
+      <w:pPr>
+        <w:ind w:left="5400" w:hanging="360"/>
+      </w:pPr>
+      <w:rPr>
+        <w:rFonts w:ascii="Courier New" w:hAnsi="Courier New" w:cs="Courier New" w:hint="default"/>
+      </w:rPr>
+    </w:lvl>
+    <w:lvl w:ilvl="8" w:tplc="04090005" w:tentative="1">
+      <w:start w:val="1"/>
+      <w:numFmt w:val="bullet"/>
+      <w:lvlText w:val=""/>
+      <w:lvlJc w:val="left"/>
+      <w:pPr>
+        <w:ind w:left="6120" w:hanging="360"/>
+      </w:pPr>
+      <w:rPr>
+        <w:rFonts w:ascii="Wingdings" w:hAnsi="Wingdings" w:hint="default"/>
+      </w:rPr>
+    </w:lvl>
+  </w:abstractNum>
+  <w:abstractNum w:abstractNumId="9">
+    <w:nsid w:val="7BE670E0"/>
+    <w:multiLevelType w:val="hybridMultilevel"/>
+    <w:tmpl w:val="44140CCC"/>
+    <w:lvl w:ilvl="0" w:tplc="04090003">
+      <w:start w:val="1"/>
+      <w:numFmt w:val="bullet"/>
+      <w:lvlText w:val="o"/>
+      <w:lvlJc w:val="left"/>
+      <w:pPr>
+        <w:ind w:left="720" w:hanging="360"/>
+      </w:pPr>
+      <w:rPr>
+        <w:rFonts w:ascii="Courier New" w:hAnsi="Courier New" w:cs="Courier New" w:hint="default"/>
+      </w:rPr>
+    </w:lvl>
+    <w:lvl w:ilvl="1" w:tplc="04090003">
+      <w:start w:val="1"/>
+      <w:numFmt w:val="bullet"/>
+      <w:lvlText w:val="o"/>
+      <w:lvlJc w:val="left"/>
+      <w:pPr>
+        <w:ind w:left="1440" w:hanging="360"/>
+      </w:pPr>
+      <w:rPr>
+        <w:rFonts w:ascii="Courier New" w:hAnsi="Courier New" w:cs="Courier New" w:hint="default"/>
+      </w:rPr>
+    </w:lvl>
+    <w:lvl w:ilvl="2" w:tplc="04090005" w:tentative="1">
+      <w:start w:val="1"/>
+      <w:numFmt w:val="bullet"/>
+      <w:lvlText w:val=""/>
+      <w:lvlJc w:val="left"/>
+      <w:pPr>
+        <w:ind w:left="2160" w:hanging="360"/>
+      </w:pPr>
+      <w:rPr>
+        <w:rFonts w:ascii="Wingdings" w:hAnsi="Wingdings" w:hint="default"/>
+      </w:rPr>
+    </w:lvl>
+    <w:lvl w:ilvl="3" w:tplc="04090001" w:tentative="1">
+      <w:start w:val="1"/>
+      <w:numFmt w:val="bullet"/>
+      <w:lvlText w:val=""/>
+      <w:lvlJc w:val="left"/>
+      <w:pPr>
+        <w:ind w:left="2880" w:hanging="360"/>
+      </w:pPr>
+      <w:rPr>
+        <w:rFonts w:ascii="Symbol" w:hAnsi="Symbol" w:hint="default"/>
+      </w:rPr>
+    </w:lvl>
+    <w:lvl w:ilvl="4" w:tplc="04090003" w:tentative="1">
+      <w:start w:val="1"/>
+      <w:numFmt w:val="bullet"/>
+      <w:lvlText w:val="o"/>
+      <w:lvlJc w:val="left"/>
+      <w:pPr>
+        <w:ind w:left="3600" w:hanging="360"/>
+      </w:pPr>
+      <w:rPr>
+        <w:rFonts w:ascii="Courier New" w:hAnsi="Courier New" w:cs="Courier New" w:hint="default"/>
+      </w:rPr>
+    </w:lvl>
+    <w:lvl w:ilvl="5" w:tplc="04090005" w:tentative="1">
+      <w:start w:val="1"/>
+      <w:numFmt w:val="bullet"/>
+      <w:lvlText w:val=""/>
+      <w:lvlJc w:val="left"/>
+      <w:pPr>
+        <w:ind w:left="4320" w:hanging="360"/>
+      </w:pPr>
+      <w:rPr>
+        <w:rFonts w:ascii="Wingdings" w:hAnsi="Wingdings" w:hint="default"/>
+      </w:rPr>
+    </w:lvl>
+    <w:lvl w:ilvl="6" w:tplc="04090001" w:tentative="1">
+      <w:start w:val="1"/>
+      <w:numFmt w:val="bullet"/>
+      <w:lvlText w:val=""/>
+      <w:lvlJc w:val="left"/>
+      <w:pPr>
+        <w:ind w:left="5040" w:hanging="360"/>
+      </w:pPr>
+      <w:rPr>
+        <w:rFonts w:ascii="Symbol" w:hAnsi="Symbol" w:hint="default"/>
+      </w:rPr>
+    </w:lvl>
+    <w:lvl w:ilvl="7" w:tplc="04090003" w:tentative="1">
+      <w:start w:val="1"/>
+      <w:numFmt w:val="bullet"/>
+      <w:lvlText w:val="o"/>
+      <w:lvlJc w:val="left"/>
+      <w:pPr>
+        <w:ind w:left="5760" w:hanging="360"/>
+      </w:pPr>
+      <w:rPr>
+        <w:rFonts w:ascii="Courier New" w:hAnsi="Courier New" w:cs="Courier New" w:hint="default"/>
+      </w:rPr>
+    </w:lvl>
+    <w:lvl w:ilvl="8" w:tplc="04090005" w:tentative="1">
+      <w:start w:val="1"/>
+      <w:numFmt w:val="bullet"/>
+      <w:lvlText w:val=""/>
+      <w:lvlJc w:val="left"/>
+      <w:pPr>
+        <w:ind w:left="6480" w:hanging="360"/>
+      </w:pPr>
+      <w:rPr>
+        <w:rFonts w:ascii="Wingdings" w:hAnsi="Wingdings" w:hint="default"/>
+      </w:rPr>
     </w:lvl>
   </w:abstractNum>
   <w:num w:numId="1">
     <w:abstractNumId w:val="0"/>
   </w:num>
   <w:num w:numId="2">
+    <w:abstractNumId w:val="7"/>
+  </w:num>
+  <w:num w:numId="3">
+    <w:abstractNumId w:val="3"/>
+  </w:num>
+  <w:num w:numId="4">
+    <w:abstractNumId w:val="2"/>
+  </w:num>
+  <w:num w:numId="5">
     <w:abstractNumId w:val="5"/>
   </w:num>
-  <w:num w:numId="3">
-    <w:abstractNumId w:val="2"/>
+  <w:num w:numId="6">
+    <w:abstractNumId w:val="4"/>
   </w:num>
-  <w:num w:numId="4">
+  <w:num w:numId="7">
+    <w:abstractNumId w:val="9"/>
+  </w:num>
+  <w:num w:numId="8">
     <w:abstractNumId w:val="1"/>
   </w:num>
-  <w:num w:numId="5">
-    <w:abstractNumId w:val="4"/>
+  <w:num w:numId="9">
+    <w:abstractNumId w:val="6"/>
   </w:num>
-  <w:num w:numId="6">
-    <w:abstractNumId w:val="3"/>
+  <w:num w:numId="10">
+    <w:abstractNumId w:val="8"/>
   </w:num>
 </w:numbering>
 </file>
@@ -5055,7 +6128,7 @@
 </file>
 
 <file path=customXml/itemProps1.xml><?xml version="1.0" encoding="utf-8"?>
-<ds:datastoreItem xmlns:ds="http://schemas.openxmlformats.org/officeDocument/2006/customXml" ds:itemID="{93CB5127-7C47-4B23-9CA7-4975C760C3BC}">
+<ds:datastoreItem xmlns:ds="http://schemas.openxmlformats.org/officeDocument/2006/customXml" ds:itemID="{8F5D5E31-691C-425D-9146-F4BB74ABB264}">
   <ds:schemaRefs>
     <ds:schemaRef ds:uri="http://schemas.openxmlformats.org/officeDocument/2006/bibliography"/>
   </ds:schemaRefs>

</xml_diff>

<commit_message>
removed line numbers from manage report
</commit_message>
<xml_diff>
--- a/Documentation/Inspection Document.docx
+++ b/Documentation/Inspection Document.docx
@@ -433,31 +433,13 @@
           <w:b/>
         </w:rPr>
       </w:pPr>
-      <w:proofErr w:type="spellStart"/>
       <w:r>
         <w:rPr>
           <w:rFonts w:asciiTheme="majorHAnsi" w:hAnsiTheme="majorHAnsi"/>
           <w:b/>
         </w:rPr>
-        <w:t>Miaw</w:t>
-      </w:r>
-      <w:proofErr w:type="spellEnd"/>
-      <w:r>
-        <w:rPr>
-          <w:rFonts w:asciiTheme="majorHAnsi" w:hAnsiTheme="majorHAnsi"/>
-          <w:b/>
-        </w:rPr>
-        <w:t xml:space="preserve">, </w:t>
-      </w:r>
-      <w:proofErr w:type="spellStart"/>
-      <w:r>
-        <w:rPr>
-          <w:rFonts w:asciiTheme="majorHAnsi" w:hAnsiTheme="majorHAnsi"/>
-          <w:b/>
-        </w:rPr>
-        <w:t>Jireh</w:t>
-      </w:r>
-      <w:proofErr w:type="spellEnd"/>
+        <w:t>Miaw, Jireh</w:t>
+      </w:r>
     </w:p>
     <w:p>
       <w:pPr>
@@ -619,31 +601,13 @@
           <w:b/>
         </w:rPr>
       </w:pPr>
-      <w:proofErr w:type="spellStart"/>
       <w:r>
         <w:rPr>
           <w:rFonts w:asciiTheme="majorHAnsi" w:hAnsiTheme="majorHAnsi"/>
           <w:b/>
         </w:rPr>
-        <w:t>Miaw</w:t>
-      </w:r>
-      <w:proofErr w:type="spellEnd"/>
-      <w:r>
-        <w:rPr>
-          <w:rFonts w:asciiTheme="majorHAnsi" w:hAnsiTheme="majorHAnsi"/>
-          <w:b/>
-        </w:rPr>
-        <w:t xml:space="preserve">, </w:t>
-      </w:r>
-      <w:proofErr w:type="spellStart"/>
-      <w:r>
-        <w:rPr>
-          <w:rFonts w:asciiTheme="majorHAnsi" w:hAnsiTheme="majorHAnsi"/>
-          <w:b/>
-        </w:rPr>
-        <w:t>Jireh</w:t>
-      </w:r>
-      <w:proofErr w:type="spellEnd"/>
+        <w:t>Miaw, Jireh</w:t>
+      </w:r>
     </w:p>
     <w:p>
       <w:pPr>
@@ -1771,15 +1735,7 @@
       </w:r>
       <w:proofErr w:type="gramEnd"/>
       <w:r>
-        <w:t xml:space="preserve"> 3 Inspector – David, </w:t>
-      </w:r>
-      <w:proofErr w:type="spellStart"/>
-      <w:r>
-        <w:t>Jireh</w:t>
-      </w:r>
-      <w:proofErr w:type="spellEnd"/>
-      <w:r>
-        <w:t>, Steven, Catherine Laura</w:t>
+        <w:t xml:space="preserve"> 3 Inspector – David, Jireh, Steven, Catherine Laura</w:t>
       </w:r>
     </w:p>
     <w:p/>
@@ -1795,13 +1751,8 @@
     </w:p>
     <w:p>
       <w:r>
-        <w:t xml:space="preserve">Rework of source code after Phase 2 – </w:t>
-      </w:r>
-      <w:proofErr w:type="spellStart"/>
-      <w:r>
-        <w:t>Jireh</w:t>
-      </w:r>
-      <w:proofErr w:type="spellEnd"/>
+        <w:t>Rework of source code after Phase 2 – Jireh</w:t>
+      </w:r>
     </w:p>
     <w:p>
       <w:r>
@@ -2296,13 +2247,7 @@
         <w:spacing w:after="200" w:line="276" w:lineRule="auto"/>
       </w:pPr>
       <w:r>
-        <w:t>E</w:t>
-      </w:r>
-      <w:r>
-        <w:t xml:space="preserve">very switch statement </w:t>
-      </w:r>
-      <w:r>
-        <w:t>has a break in each case statement</w:t>
+        <w:t>Every switch statement has a break in each case statement</w:t>
       </w:r>
     </w:p>
     <w:p>
@@ -2419,10 +2364,7 @@
         <w:spacing w:after="200" w:line="276" w:lineRule="auto"/>
       </w:pPr>
       <w:r>
-        <w:t>A</w:t>
-      </w:r>
-      <w:r>
-        <w:t>ll arithmetic checked for ranges within bounds</w:t>
+        <w:t>All arithmetic checked for ranges within bounds</w:t>
       </w:r>
     </w:p>
     <w:p>
@@ -2487,10 +2429,7 @@
         <w:spacing w:after="200" w:line="276" w:lineRule="auto"/>
       </w:pPr>
       <w:r>
-        <w:t xml:space="preserve">All </w:t>
-      </w:r>
-      <w:r>
-        <w:t>procedures named after what they do</w:t>
+        <w:t>All procedures named after what they do</w:t>
       </w:r>
     </w:p>
     <w:p>
@@ -2617,6 +2556,36 @@
       <w:r>
         <w:t>Type conversion done explicitly</w:t>
       </w:r>
+      <w:bookmarkStart w:id="5" w:name="_GoBack"/>
+      <w:bookmarkEnd w:id="5"/>
+    </w:p>
+    <w:p>
+      <w:pPr>
+        <w:spacing w:after="200" w:line="276" w:lineRule="auto"/>
+      </w:pPr>
+    </w:p>
+    <w:p>
+      <w:pPr>
+        <w:pStyle w:val="Heading3"/>
+      </w:pPr>
+      <w:bookmarkStart w:id="6" w:name="_Toc353543976"/>
+      <w:r>
+        <w:t>Phase 3</w:t>
+      </w:r>
+      <w:bookmarkEnd w:id="6"/>
+    </w:p>
+    <w:p>
+      <w:pPr>
+        <w:pStyle w:val="ListParagraph"/>
+        <w:numPr>
+          <w:ilvl w:val="0"/>
+          <w:numId w:val="8"/>
+        </w:numPr>
+        <w:spacing w:after="200" w:line="276" w:lineRule="auto"/>
+      </w:pPr>
+      <w:r>
+        <w:t>Methods</w:t>
+      </w:r>
     </w:p>
     <w:p>
       <w:pPr>
@@ -2627,21 +2596,22 @@
         </w:numPr>
         <w:spacing w:after="200" w:line="276" w:lineRule="auto"/>
       </w:pPr>
-    </w:p>
-    <w:p>
-      <w:pPr>
+      <w:r>
+        <w:t>All methods return what they supposed to return</w:t>
+      </w:r>
+    </w:p>
+    <w:p>
+      <w:pPr>
+        <w:pStyle w:val="ListParagraph"/>
+        <w:numPr>
+          <w:ilvl w:val="1"/>
+          <w:numId w:val="8"/>
+        </w:numPr>
         <w:spacing w:after="200" w:line="276" w:lineRule="auto"/>
       </w:pPr>
-    </w:p>
-    <w:p>
-      <w:pPr>
-        <w:pStyle w:val="Heading3"/>
-      </w:pPr>
-      <w:bookmarkStart w:id="5" w:name="_Toc353543976"/>
-      <w:r>
-        <w:t>Phase 3</w:t>
-      </w:r>
-      <w:bookmarkEnd w:id="5"/>
+      <w:r>
+        <w:t>All methods execute what they are supposed to execute</w:t>
+      </w:r>
     </w:p>
     <w:p>
       <w:pPr>
@@ -2653,10 +2623,7 @@
         <w:spacing w:after="200" w:line="276" w:lineRule="auto"/>
       </w:pPr>
       <w:r>
-        <w:t>M</w:t>
-      </w:r>
-      <w:r>
-        <w:t>ethods</w:t>
+        <w:t>Variables</w:t>
       </w:r>
     </w:p>
     <w:p>
@@ -2669,20 +2636,7 @@
         <w:spacing w:after="200" w:line="276" w:lineRule="auto"/>
       </w:pPr>
       <w:r>
-        <w:t>All methods return what they supposed to return</w:t>
-      </w:r>
-    </w:p>
-    <w:p>
-      <w:pPr>
-        <w:pStyle w:val="ListParagraph"/>
-        <w:numPr>
-          <w:ilvl w:val="1"/>
-          <w:numId w:val="8"/>
-        </w:numPr>
-        <w:spacing w:after="200" w:line="276" w:lineRule="auto"/>
-      </w:pPr>
-      <w:r>
-        <w:t>All methods execute what they are supposed to execute</w:t>
+        <w:t>All variables exist for the purpose for which they are named</w:t>
       </w:r>
     </w:p>
     <w:p>
@@ -2695,20 +2649,7 @@
         <w:spacing w:after="200" w:line="276" w:lineRule="auto"/>
       </w:pPr>
       <w:r>
-        <w:t>Variables</w:t>
-      </w:r>
-    </w:p>
-    <w:p>
-      <w:pPr>
-        <w:pStyle w:val="ListParagraph"/>
-        <w:numPr>
-          <w:ilvl w:val="1"/>
-          <w:numId w:val="8"/>
-        </w:numPr>
-        <w:spacing w:after="200" w:line="276" w:lineRule="auto"/>
-      </w:pPr>
-      <w:r>
-        <w:t>All variables exist for the purpose for which they are named</w:t>
+        <w:t>All inputs are included and implemented</w:t>
       </w:r>
     </w:p>
     <w:p>
@@ -2721,7 +2662,7 @@
         <w:spacing w:after="200" w:line="276" w:lineRule="auto"/>
       </w:pPr>
       <w:r>
-        <w:t>All inputs are included and implemented</w:t>
+        <w:t>All outputs are addressed and implemented</w:t>
       </w:r>
     </w:p>
     <w:p>
@@ -2733,21 +2674,6 @@
         </w:numPr>
         <w:spacing w:after="200" w:line="276" w:lineRule="auto"/>
       </w:pPr>
-      <w:r>
-        <w:t>All outputs are addressed and implemented</w:t>
-      </w:r>
-    </w:p>
-    <w:p>
-      <w:pPr>
-        <w:pStyle w:val="ListParagraph"/>
-        <w:numPr>
-          <w:ilvl w:val="0"/>
-          <w:numId w:val="8"/>
-        </w:numPr>
-        <w:spacing w:after="200" w:line="276" w:lineRule="auto"/>
-      </w:pPr>
-      <w:bookmarkStart w:id="6" w:name="_GoBack"/>
-      <w:bookmarkEnd w:id="6"/>
     </w:p>
     <w:p/>
     <w:p>
@@ -2769,12 +2695,8 @@
     <w:p>
       <w:r>
         <w:tab/>
-      </w:r>
-      <w:proofErr w:type="spellStart"/>
-      <w:r>
         <w:t>Jireh</w:t>
       </w:r>
-      <w:proofErr w:type="spellEnd"/>
     </w:p>
     <w:p>
       <w:r>
@@ -2917,8 +2839,8 @@
       <w:headerReference w:type="first" r:id="rId11"/>
       <w:pgSz w:w="12240" w:h="15840"/>
       <w:pgMar w:top="1008" w:right="1800" w:bottom="1440" w:left="1800" w:header="720" w:footer="864" w:gutter="0"/>
-      <w:lnNumType w:countBy="1" w:restart="continuous"/>
       <w:cols w:space="720"/>
+      <w:docGrid w:linePitch="326"/>
     </w:sectPr>
   </w:body>
 </w:document>
@@ -2976,7 +2898,7 @@
         <w:rStyle w:val="PageNumber"/>
         <w:noProof/>
       </w:rPr>
-      <w:t>6</w:t>
+      <w:t>4</w:t>
     </w:r>
     <w:r>
       <w:rPr>
@@ -6128,7 +6050,7 @@
 </file>
 
 <file path=customXml/itemProps1.xml><?xml version="1.0" encoding="utf-8"?>
-<ds:datastoreItem xmlns:ds="http://schemas.openxmlformats.org/officeDocument/2006/customXml" ds:itemID="{8F5D5E31-691C-425D-9146-F4BB74ABB264}">
+<ds:datastoreItem xmlns:ds="http://schemas.openxmlformats.org/officeDocument/2006/customXml" ds:itemID="{ADC9DE43-F129-47E4-A18B-4044E045BB3B}">
   <ds:schemaRefs>
     <ds:schemaRef ds:uri="http://schemas.openxmlformats.org/officeDocument/2006/bibliography"/>
   </ds:schemaRefs>

</xml_diff>